<commit_message>
Actualizado Doc de Reun de Req de Usuario
Agregue un requerimiento mas.
</commit_message>
<xml_diff>
--- a/Requerimientos/Reunion de Requerimientos de Usuario/Reunión de Requerimientos de Usuario.docx
+++ b/Requerimientos/Reunion de Requerimientos de Usuario/Reunión de Requerimientos de Usuario.docx
@@ -426,7 +426,7 @@
                                             </pic:cNvPicPr>
                                           </pic:nvPicPr>
                                           <pic:blipFill>
-                                            <a:blip r:embed="rId10">
+                                            <a:blip r:embed="rId12">
                                               <a:extLst>
                                                 <a:ext uri="{28A0092B-C50C-407E-A947-70E740481C1C}">
                                                   <a14:useLocalDpi xmlns:a14="http://schemas.microsoft.com/office/drawing/2010/main" val="0"/>
@@ -496,7 +496,7 @@
                                           </pic:cNvPicPr>
                                         </pic:nvPicPr>
                                         <pic:blipFill>
-                                          <a:blip r:embed="rId11">
+                                          <a:blip r:embed="rId13">
                                             <a:extLst>
                                               <a:ext uri="{28A0092B-C50C-407E-A947-70E740481C1C}">
                                                 <a14:useLocalDpi xmlns:a14="http://schemas.microsoft.com/office/drawing/2010/main" val="0"/>
@@ -1754,8 +1754,6 @@
       <w:r>
         <w:br w:type="page"/>
       </w:r>
-      <w:bookmarkStart w:id="0" w:name="_GoBack"/>
-      <w:bookmarkEnd w:id="0"/>
     </w:p>
     <w:sdt>
       <w:sdtPr>
@@ -1793,29 +1791,29 @@
       <w:pPr>
         <w:pStyle w:val="PSI-Ttulo1"/>
       </w:pPr>
-      <w:bookmarkStart w:id="1" w:name="_Toc15571901"/>
-      <w:bookmarkStart w:id="2" w:name="_Toc234998020"/>
-      <w:bookmarkStart w:id="3" w:name="_Toc493089722"/>
+      <w:bookmarkStart w:id="0" w:name="_Toc15571901"/>
+      <w:bookmarkStart w:id="1" w:name="_Toc234998020"/>
+      <w:bookmarkStart w:id="2" w:name="_Toc493089722"/>
       <w:r>
         <w:t>Introducción</w:t>
       </w:r>
+      <w:bookmarkEnd w:id="0"/>
       <w:bookmarkEnd w:id="1"/>
       <w:bookmarkEnd w:id="2"/>
-      <w:bookmarkEnd w:id="3"/>
     </w:p>
     <w:p>
       <w:pPr>
         <w:pStyle w:val="PSI-Ttulo2"/>
       </w:pPr>
-      <w:bookmarkStart w:id="4" w:name="_Toc15571902"/>
-      <w:bookmarkStart w:id="5" w:name="_Toc234998021"/>
-      <w:bookmarkStart w:id="6" w:name="_Toc493089723"/>
+      <w:bookmarkStart w:id="3" w:name="_Toc15571902"/>
+      <w:bookmarkStart w:id="4" w:name="_Toc234998021"/>
+      <w:bookmarkStart w:id="5" w:name="_Toc493089723"/>
       <w:r>
         <w:t>Propósito</w:t>
       </w:r>
+      <w:bookmarkEnd w:id="3"/>
       <w:bookmarkEnd w:id="4"/>
       <w:bookmarkEnd w:id="5"/>
-      <w:bookmarkEnd w:id="6"/>
     </w:p>
     <w:p>
       <w:pPr>
@@ -1845,34 +1843,34 @@
       <w:pPr>
         <w:pStyle w:val="PSI-Ttulo2"/>
       </w:pPr>
-      <w:bookmarkStart w:id="7" w:name="_Toc15571903"/>
-      <w:bookmarkStart w:id="8" w:name="_Toc234998022"/>
+      <w:bookmarkStart w:id="6" w:name="_Toc15571903"/>
+      <w:bookmarkStart w:id="7" w:name="_Toc234998022"/>
       <w:r>
         <w:rPr>
           <w:color w:val="auto"/>
         </w:rPr>
         <w:br/>
       </w:r>
-      <w:bookmarkStart w:id="9" w:name="_Toc493089724"/>
+      <w:bookmarkStart w:id="8" w:name="_Toc493089724"/>
       <w:r>
         <w:t>Alcance</w:t>
       </w:r>
+      <w:bookmarkEnd w:id="6"/>
       <w:bookmarkEnd w:id="7"/>
       <w:bookmarkEnd w:id="8"/>
-      <w:bookmarkEnd w:id="9"/>
     </w:p>
     <w:p>
       <w:pPr>
         <w:pStyle w:val="PSI-Normal"/>
       </w:pPr>
-      <w:bookmarkStart w:id="10" w:name="_Toc15571904"/>
-      <w:bookmarkStart w:id="11" w:name="_Toc234998023"/>
+      <w:bookmarkStart w:id="9" w:name="_Toc15571904"/>
+      <w:bookmarkStart w:id="10" w:name="_Toc234998023"/>
       <w:r>
         <w:t>Abarca el resultado de las entrevistas realizadas por personal del equipo de desarrollo al cliente o usuario final del sistema, con el motivo de realizar una primera comprensión de las funcionalidades con las que el sistema deberá de contar.</w:t>
       </w:r>
     </w:p>
+    <w:bookmarkEnd w:id="9"/>
     <w:bookmarkEnd w:id="10"/>
-    <w:bookmarkEnd w:id="11"/>
     <w:p>
       <w:pPr>
         <w:pStyle w:val="PSI-Ttulo2"/>
@@ -1885,11 +1883,11 @@
       <w:pPr>
         <w:pStyle w:val="PSI-Ttulo1"/>
       </w:pPr>
-      <w:bookmarkStart w:id="12" w:name="_Toc493089725"/>
+      <w:bookmarkStart w:id="11" w:name="_Toc493089725"/>
       <w:r>
         <w:t>Actores</w:t>
       </w:r>
-      <w:bookmarkEnd w:id="12"/>
+      <w:bookmarkEnd w:id="11"/>
     </w:p>
     <w:p>
       <w:pPr>
@@ -1969,8 +1967,8 @@
       <w:pPr>
         <w:pStyle w:val="PSI-Ttulo1"/>
       </w:pPr>
-      <w:bookmarkStart w:id="13" w:name="_Toc15571905"/>
-      <w:bookmarkStart w:id="14" w:name="_Toc234998024"/>
+      <w:bookmarkStart w:id="12" w:name="_Toc15571905"/>
+      <w:bookmarkStart w:id="13" w:name="_Toc234998024"/>
       <w:r>
         <w:rPr>
           <w:color w:val="auto"/>
@@ -1978,23 +1976,23 @@
         <w:lastRenderedPageBreak/>
         <w:br/>
       </w:r>
-      <w:bookmarkStart w:id="15" w:name="_Toc493089726"/>
+      <w:bookmarkStart w:id="14" w:name="_Toc493089726"/>
+      <w:bookmarkEnd w:id="12"/>
       <w:bookmarkEnd w:id="13"/>
-      <w:bookmarkEnd w:id="14"/>
       <w:r>
         <w:t>Requerimientos</w:t>
       </w:r>
-      <w:bookmarkEnd w:id="15"/>
+      <w:bookmarkEnd w:id="14"/>
     </w:p>
     <w:p>
       <w:pPr>
         <w:pStyle w:val="PSI-Ttulo2"/>
       </w:pPr>
-      <w:bookmarkStart w:id="16" w:name="_Toc493089727"/>
+      <w:bookmarkStart w:id="15" w:name="_Toc493089727"/>
       <w:r>
         <w:t>Funcionalidades</w:t>
       </w:r>
-      <w:bookmarkEnd w:id="16"/>
+      <w:bookmarkEnd w:id="15"/>
     </w:p>
     <w:p>
       <w:pPr>
@@ -2140,11 +2138,11 @@
       <w:pPr>
         <w:pStyle w:val="PSI-Ttulo2"/>
       </w:pPr>
-      <w:bookmarkStart w:id="17" w:name="_Toc493089728"/>
+      <w:bookmarkStart w:id="16" w:name="_Toc493089728"/>
       <w:r>
         <w:t>Consideraciones</w:t>
       </w:r>
-      <w:bookmarkEnd w:id="17"/>
+      <w:bookmarkEnd w:id="16"/>
       <w:r>
         <w:t xml:space="preserve"> </w:t>
       </w:r>
@@ -2196,6 +2194,23 @@
       </w:pPr>
       <w:r>
         <w:t>Debería de existir una manera de probar que los reclamos que se realizan son de un usuario que se encuentra dentro del establecimiento, para corroborar cierta validez del mismo.</w:t>
+      </w:r>
+    </w:p>
+    <w:p>
+      <w:pPr>
+        <w:pStyle w:val="PSI-Normal"/>
+        <w:numPr>
+          <w:ilvl w:val="0"/>
+          <w:numId w:val="16"/>
+        </w:numPr>
+      </w:pPr>
+      <w:r>
+        <w:t>Se podría implementar la funcionalidad para que el usuario de la aplicación pueda ingresar opcionalmente una foto relacionada al reclamo y una descripción</w:t>
+      </w:r>
+      <w:bookmarkStart w:id="17" w:name="_GoBack"/>
+      <w:bookmarkEnd w:id="17"/>
+      <w:r>
+        <w:t xml:space="preserve"> si es que desea dar mas detalles.</w:t>
       </w:r>
     </w:p>
     <w:p>
@@ -2278,8 +2293,8 @@
       </w:r>
     </w:p>
     <w:sectPr>
-      <w:headerReference w:type="default" r:id="rId12"/>
-      <w:footerReference w:type="default" r:id="rId13"/>
+      <w:headerReference w:type="default" r:id="rId14"/>
+      <w:footerReference w:type="default" r:id="rId15"/>
       <w:pgSz w:w="11906" w:h="16838"/>
       <w:pgMar w:top="1985" w:right="1701" w:bottom="1417" w:left="1701" w:header="567" w:footer="572" w:gutter="0"/>
       <w:cols w:space="708"/>
@@ -2496,7 +2511,7 @@
                                   </pic:cNvPicPr>
                                 </pic:nvPicPr>
                                 <pic:blipFill>
-                                  <a:blip r:embed="rId1">
+                                  <a:blip r:embed="rId2">
                                     <a:extLst>
                                       <a:ext uri="{28A0092B-C50C-407E-A947-70E740481C1C}">
                                         <a14:useLocalDpi xmlns:a14="http://schemas.microsoft.com/office/drawing/2010/main" val="0"/>
@@ -2761,7 +2776,7 @@
                                   </pic:cNvPicPr>
                                 </pic:nvPicPr>
                                 <pic:blipFill>
-                                  <a:blip r:embed="rId1" cstate="print">
+                                  <a:blip r:embed="rId2" cstate="print">
                                     <a:extLst>
                                       <a:ext uri="{28A0092B-C50C-407E-A947-70E740481C1C}">
                                         <a14:useLocalDpi xmlns:a14="http://schemas.microsoft.com/office/drawing/2010/main" val="0"/>
@@ -5087,6 +5102,7 @@
   <w:style w:type="character" w:default="1" w:styleId="Fuentedeprrafopredeter">
     <w:name w:val="Default Paragraph Font"/>
     <w:uiPriority w:val="1"/>
+    <w:semiHidden/>
     <w:unhideWhenUsed/>
   </w:style>
   <w:style w:type="table" w:default="1" w:styleId="Tablanormal">
@@ -5998,6 +6014,7 @@
   <w:style w:type="character" w:default="1" w:styleId="Fuentedeprrafopredeter">
     <w:name w:val="Default Paragraph Font"/>
     <w:uiPriority w:val="1"/>
+    <w:semiHidden/>
     <w:unhideWhenUsed/>
   </w:style>
   <w:style w:type="table" w:default="1" w:styleId="Tablanormal">
@@ -6962,7 +6979,7 @@
 </file>
 
 <file path=customXml/itemProps2.xml><?xml version="1.0" encoding="utf-8"?>
-<ds:datastoreItem xmlns:ds="http://schemas.openxmlformats.org/officeDocument/2006/customXml" ds:itemID="{7F9519EC-04F9-412B-B781-DE2D5344CD4A}">
+<ds:datastoreItem xmlns:ds="http://schemas.openxmlformats.org/officeDocument/2006/customXml" ds:itemID="{7B3654F3-360C-42EB-B584-1CC41F231E26}">
   <ds:schemaRefs>
     <ds:schemaRef ds:uri="http://schemas.openxmlformats.org/officeDocument/2006/bibliography"/>
   </ds:schemaRefs>

</xml_diff>